<commit_message>
Added enhancements to chem powers
</commit_message>
<xml_diff>
--- a/SupersNew/powers/archery.docx
+++ b/SupersNew/powers/archery.docx
@@ -635,7 +635,7 @@
                 <w:sz w:val="14"/>
                 <w:szCs w:val="14"/>
               </w:rPr>
-              <w:t>10P</w:t>
+              <w:t>10</w:t>
             </w:r>
           </w:p>
         </w:tc>
@@ -1061,7 +1061,7 @@
                 <w:sz w:val="14"/>
                 <w:szCs w:val="14"/>
               </w:rPr>
-              <w:t>20P</w:t>
+              <w:t>20</w:t>
             </w:r>
           </w:p>
         </w:tc>
@@ -1404,7 +1404,7 @@
                 <w:sz w:val="14"/>
                 <w:szCs w:val="14"/>
               </w:rPr>
-              <w:t>10P</w:t>
+              <w:t>10</w:t>
             </w:r>
           </w:p>
         </w:tc>
@@ -1708,7 +1708,7 @@
                 <w:sz w:val="14"/>
                 <w:szCs w:val="14"/>
               </w:rPr>
-              <w:t>20P</w:t>
+              <w:t>20</w:t>
             </w:r>
           </w:p>
         </w:tc>
@@ -2038,7 +2038,7 @@
                 <w:sz w:val="14"/>
                 <w:szCs w:val="14"/>
               </w:rPr>
-              <w:t>20P</w:t>
+              <w:t>20</w:t>
             </w:r>
           </w:p>
         </w:tc>
@@ -2444,7 +2444,7 @@
                 <w:sz w:val="14"/>
                 <w:szCs w:val="14"/>
               </w:rPr>
-              <w:t>20P</w:t>
+              <w:t>20</w:t>
             </w:r>
           </w:p>
         </w:tc>
@@ -2933,7 +2933,7 @@
                 <w:sz w:val="14"/>
                 <w:szCs w:val="14"/>
               </w:rPr>
-              <w:t>20P</w:t>
+              <w:t>20</w:t>
             </w:r>
           </w:p>
         </w:tc>
@@ -3293,7 +3293,7 @@
                 <w:sz w:val="14"/>
                 <w:szCs w:val="14"/>
               </w:rPr>
-              <w:t>20P</w:t>
+              <w:t>20</w:t>
             </w:r>
           </w:p>
         </w:tc>
@@ -3708,7 +3708,7 @@
                 <w:sz w:val="14"/>
                 <w:szCs w:val="14"/>
               </w:rPr>
-              <w:t>20P</w:t>
+              <w:t>20</w:t>
             </w:r>
           </w:p>
         </w:tc>
@@ -4255,7 +4255,7 @@
                 <w:sz w:val="14"/>
                 <w:szCs w:val="14"/>
               </w:rPr>
-              <w:t>30P</w:t>
+              <w:t>30</w:t>
             </w:r>
           </w:p>
         </w:tc>
@@ -4541,7 +4541,7 @@
                 <w:sz w:val="14"/>
                 <w:szCs w:val="14"/>
               </w:rPr>
-              <w:t>10P</w:t>
+              <w:t>10</w:t>
             </w:r>
           </w:p>
         </w:tc>
@@ -4863,7 +4863,7 @@
                 <w:sz w:val="14"/>
                 <w:szCs w:val="14"/>
               </w:rPr>
-              <w:t>10P</w:t>
+              <w:t>10</w:t>
             </w:r>
           </w:p>
         </w:tc>
@@ -5165,7 +5165,7 @@
                 <w:sz w:val="14"/>
                 <w:szCs w:val="14"/>
               </w:rPr>
-              <w:t>20P</w:t>
+              <w:t>20</w:t>
             </w:r>
           </w:p>
         </w:tc>
@@ -5523,7 +5523,7 @@
                 <w:sz w:val="14"/>
                 <w:szCs w:val="14"/>
               </w:rPr>
-              <w:t>30P</w:t>
+              <w:t>30</w:t>
             </w:r>
           </w:p>
         </w:tc>
@@ -5785,7 +5785,7 @@
                 <w:sz w:val="14"/>
                 <w:szCs w:val="14"/>
               </w:rPr>
-              <w:t>20P</w:t>
+              <w:t>20</w:t>
             </w:r>
           </w:p>
         </w:tc>
@@ -6167,8 +6167,10 @@
                 <w:sz w:val="14"/>
                 <w:szCs w:val="14"/>
               </w:rPr>
-              <w:t>20P</w:t>
-            </w:r>
+              <w:t>20</w:t>
+            </w:r>
+            <w:bookmarkStart w:id="0" w:name="_GoBack"/>
+            <w:bookmarkEnd w:id="0"/>
           </w:p>
         </w:tc>
         <w:tc>
@@ -6429,8 +6431,6 @@
               </w:rPr>
               <w:t>Accuracy +2 / x2 / +0B / 10P</w:t>
             </w:r>
-            <w:bookmarkStart w:id="0" w:name="_GoBack"/>
-            <w:bookmarkEnd w:id="0"/>
           </w:p>
           <w:p>
             <w:pPr>
@@ -7089,7 +7089,7 @@
       </w:pPr>
     </w:pPrDefault>
   </w:docDefaults>
-  <w:latentStyles w:defLockedState="0" w:defUIPriority="99" w:defSemiHidden="0" w:defUnhideWhenUsed="0" w:defQFormat="0" w:count="376">
+  <w:latentStyles w:defLockedState="0" w:defUIPriority="99" w:defSemiHidden="0" w:defUnhideWhenUsed="0" w:defQFormat="0" w:count="375">
     <w:lsdException w:name="Normal" w:uiPriority="0" w:qFormat="1"/>
     <w:lsdException w:name="heading 1" w:uiPriority="9" w:qFormat="1"/>
     <w:lsdException w:name="heading 2" w:semiHidden="1" w:uiPriority="9" w:unhideWhenUsed="1" w:qFormat="1"/>
@@ -7465,7 +7465,6 @@
     <w:lsdException w:name="Smart Hyperlink" w:semiHidden="1" w:unhideWhenUsed="1"/>
     <w:lsdException w:name="Hashtag" w:semiHidden="1" w:unhideWhenUsed="1"/>
     <w:lsdException w:name="Unresolved Mention" w:semiHidden="1" w:unhideWhenUsed="1"/>
-    <w:lsdException w:name="Smart Link" w:semiHidden="1" w:unhideWhenUsed="1"/>
   </w:latentStyles>
   <w:style w:type="paragraph" w:default="1" w:styleId="Normal">
     <w:name w:val="Normal"/>

</xml_diff>

<commit_message>
A little more work
</commit_message>
<xml_diff>
--- a/SupersNew/powers/archery.docx
+++ b/SupersNew/powers/archery.docx
@@ -2794,7 +2794,15 @@
                 <w:sz w:val="14"/>
                 <w:szCs w:val="14"/>
               </w:rPr>
-              <w:t>Armor 1/1/0 / x3 / +1B / 10P</w:t>
+              <w:t xml:space="preserve">Armor </w:t>
+            </w:r>
+            <w:r>
+              <w:rPr>
+                <w:rFonts w:ascii="Abadi" w:hAnsi="Abadi"/>
+                <w:sz w:val="14"/>
+                <w:szCs w:val="14"/>
+              </w:rPr>
+              <w:t>/ x3 / +1B / 10P</w:t>
             </w:r>
           </w:p>
           <w:p>
@@ -5323,8 +5331,6 @@
               <w:lastRenderedPageBreak/>
               <w:t>Effect +1 / x2 / +0B / 10P</w:t>
             </w:r>
-            <w:bookmarkStart w:id="0" w:name="_GoBack"/>
-            <w:bookmarkEnd w:id="0"/>
           </w:p>
         </w:tc>
       </w:tr>
@@ -6313,42 +6319,44 @@
                 <w:szCs w:val="14"/>
               </w:rPr>
             </w:pPr>
-            <w:r>
-              <w:rPr>
-                <w:rFonts w:ascii="Abadi" w:hAnsi="Abadi"/>
-                <w:sz w:val="14"/>
-                <w:szCs w:val="14"/>
-              </w:rPr>
-              <w:t>U</w:t>
-            </w:r>
-          </w:p>
-        </w:tc>
-        <w:tc>
-          <w:tcPr>
-            <w:tcW w:w="0" w:type="auto"/>
-            <w:tcBorders>
-              <w:top w:val="single" w:sz="4" w:space="0" w:color="auto"/>
-              <w:left w:val="single" w:sz="4" w:space="0" w:color="auto"/>
-              <w:bottom w:val="single" w:sz="4" w:space="0" w:color="auto"/>
-              <w:right w:val="single" w:sz="4" w:space="0" w:color="auto"/>
-            </w:tcBorders>
-          </w:tcPr>
-          <w:p>
-            <w:pPr>
-              <w:spacing w:line="276" w:lineRule="auto"/>
-              <w:rPr>
-                <w:rFonts w:ascii="Abadi" w:hAnsi="Abadi"/>
-                <w:sz w:val="14"/>
-                <w:szCs w:val="14"/>
-              </w:rPr>
-            </w:pPr>
-            <w:r>
-              <w:rPr>
-                <w:rFonts w:ascii="Abadi" w:hAnsi="Abadi"/>
-                <w:sz w:val="14"/>
-                <w:szCs w:val="14"/>
-              </w:rPr>
-              <w:t>H</w:t>
+            <w:proofErr w:type="spellStart"/>
+            <w:r>
+              <w:rPr>
+                <w:rFonts w:ascii="Abadi" w:hAnsi="Abadi"/>
+                <w:sz w:val="14"/>
+                <w:szCs w:val="14"/>
+              </w:rPr>
+              <w:t>Ar</w:t>
+            </w:r>
+            <w:proofErr w:type="spellEnd"/>
+          </w:p>
+        </w:tc>
+        <w:tc>
+          <w:tcPr>
+            <w:tcW w:w="0" w:type="auto"/>
+            <w:tcBorders>
+              <w:top w:val="single" w:sz="4" w:space="0" w:color="auto"/>
+              <w:left w:val="single" w:sz="4" w:space="0" w:color="auto"/>
+              <w:bottom w:val="single" w:sz="4" w:space="0" w:color="auto"/>
+              <w:right w:val="single" w:sz="4" w:space="0" w:color="auto"/>
+            </w:tcBorders>
+          </w:tcPr>
+          <w:p>
+            <w:pPr>
+              <w:spacing w:line="276" w:lineRule="auto"/>
+              <w:rPr>
+                <w:rFonts w:ascii="Abadi" w:hAnsi="Abadi"/>
+                <w:sz w:val="14"/>
+                <w:szCs w:val="14"/>
+              </w:rPr>
+            </w:pPr>
+            <w:r>
+              <w:rPr>
+                <w:rFonts w:ascii="Abadi" w:hAnsi="Abadi"/>
+                <w:sz w:val="14"/>
+                <w:szCs w:val="14"/>
+              </w:rPr>
+              <w:t>A</w:t>
             </w:r>
           </w:p>
         </w:tc>
@@ -6494,8 +6502,10 @@
                 <w:sz w:val="14"/>
                 <w:szCs w:val="14"/>
               </w:rPr>
-              <w:t>2</w:t>
-            </w:r>
+              <w:t>4</w:t>
+            </w:r>
+            <w:bookmarkStart w:id="0" w:name="_GoBack"/>
+            <w:bookmarkEnd w:id="0"/>
           </w:p>
         </w:tc>
         <w:tc>

</xml_diff>